<commit_message>
one more month left before graduation!
</commit_message>
<xml_diff>
--- a/Computer_Science_Team_Project_I/DoughDoughs Online Ordering System_IndivProj1_AntoineGaton.docx
+++ b/Computer_Science_Team_Project_I/DoughDoughs Online Ordering System_IndivProj1_AntoineGaton.docx
@@ -213,7 +213,15 @@
           <w:sz w:val="24"/>
           <w:szCs w:val="24"/>
         </w:rPr>
-        <w:t xml:space="preserve">3, </w:t>
+        <w:t>10</w:t>
+      </w:r>
+      <w:r>
+        <w:rPr>
+          <w:rFonts w:cstheme="minorHAnsi"/>
+          <w:sz w:val="24"/>
+          <w:szCs w:val="24"/>
+        </w:rPr>
+        <w:t xml:space="preserve">, </w:t>
       </w:r>
       <w:r>
         <w:rPr>
@@ -1142,33 +1150,47 @@
           <w:sz w:val="24"/>
           <w:szCs w:val="24"/>
         </w:rPr>
-        <w:t>: DoughDoughs aims to create a delightful pizza ordering experience by providing a modern, user-friendly online platform that reflects our passion for quality food and exceptional service. Our website will serve as a digital hub for customers to explore our menu, enjoy seamless ordering, and take advantage of exclusive promotions—all while fostering a strong connection to our community.</w:t>
-      </w:r>
-    </w:p>
-    <w:p>
-      <w:pPr>
-        <w:pStyle w:val="ListParagraph"/>
-        <w:numPr>
-          <w:ilvl w:val="0"/>
-          <w:numId w:val="12"/>
-        </w:numPr>
-        <w:rPr>
-          <w:rFonts w:eastAsia="Times New Roman" w:cstheme="minorHAnsi"/>
-          <w:color w:val="000000"/>
-          <w:sz w:val="24"/>
-          <w:szCs w:val="24"/>
-        </w:rPr>
-      </w:pPr>
-      <w:r>
-        <w:rPr>
-          <w:rFonts w:eastAsia="Times New Roman" w:cstheme="minorHAnsi"/>
-          <w:b/>
-          <w:bCs/>
-          <w:color w:val="000000"/>
-          <w:sz w:val="24"/>
-          <w:szCs w:val="24"/>
-        </w:rPr>
-        <w:t>Product Description</w:t>
+        <w:t xml:space="preserve">: </w:t>
+      </w:r>
+      <w:r>
+        <w:rPr>
+          <w:rFonts w:eastAsia="Times New Roman" w:cstheme="minorHAnsi"/>
+          <w:color w:val="000000"/>
+          <w:sz w:val="24"/>
+          <w:szCs w:val="24"/>
+        </w:rPr>
+        <w:t xml:space="preserve">DoughDoughs aims to create a delightful pizza ordering experience by providing a modern, user-friendly online platform that reflects our passion for quality food and exceptional service. The website will allow customers to browse our menu, customize orders, and enjoy a seamless checkout process with secure payment </w:t>
+      </w:r>
+      <w:r>
+        <w:rPr>
+          <w:rFonts w:eastAsia="Times New Roman" w:cstheme="minorHAnsi"/>
+          <w:color w:val="000000"/>
+          <w:sz w:val="24"/>
+          <w:szCs w:val="24"/>
+        </w:rPr>
+        <w:t>options.</w:t>
+      </w:r>
+      <w:r>
+        <w:rPr>
+          <w:rFonts w:eastAsia="Times New Roman" w:cstheme="minorHAnsi"/>
+          <w:b/>
+          <w:bCs/>
+          <w:color w:val="000000"/>
+          <w:sz w:val="24"/>
+          <w:szCs w:val="24"/>
+        </w:rPr>
+        <w:t xml:space="preserve"> Product</w:t>
+      </w:r>
+      <w:r>
+        <w:rPr>
+          <w:rFonts w:eastAsia="Times New Roman" w:cstheme="minorHAnsi"/>
+          <w:b/>
+          <w:bCs/>
+          <w:color w:val="000000"/>
+          <w:sz w:val="24"/>
+          <w:szCs w:val="24"/>
+        </w:rPr>
+        <w:t xml:space="preserve"> Description</w:t>
       </w:r>
       <w:r>
         <w:rPr>
@@ -1933,23 +1955,43 @@
           <w:sz w:val="24"/>
           <w:szCs w:val="24"/>
         </w:rPr>
-        <w:t xml:space="preserve">DoughDough’s development team will be utilizing software-based tools for collaboration. The main means of collaboration for design will be </w:t>
-      </w:r>
-      <w:r>
-        <w:rPr>
-          <w:rFonts w:cstheme="minorHAnsi"/>
-          <w:sz w:val="24"/>
-          <w:szCs w:val="24"/>
-        </w:rPr>
-        <w:t>using</w:t>
-      </w:r>
-      <w:r>
-        <w:rPr>
-          <w:rFonts w:cstheme="minorHAnsi"/>
-          <w:sz w:val="24"/>
-          <w:szCs w:val="24"/>
-        </w:rPr>
-        <w:t xml:space="preserve"> Discord. Discord is going to offer a platform to allow for voice chat, text chat, and document sharing. Within the team Discord server, several channels will be created and ensure </w:t>
+        <w:t xml:space="preserve">The team uses </w:t>
+      </w:r>
+      <w:r>
+        <w:rPr>
+          <w:rFonts w:cstheme="minorHAnsi"/>
+          <w:b/>
+          <w:bCs/>
+          <w:sz w:val="24"/>
+          <w:szCs w:val="24"/>
+        </w:rPr>
+        <w:t>Discord</w:t>
+      </w:r>
+      <w:r>
+        <w:rPr>
+          <w:rFonts w:cstheme="minorHAnsi"/>
+          <w:sz w:val="24"/>
+          <w:szCs w:val="24"/>
+        </w:rPr>
+        <w:t xml:space="preserve"> for daily communication, voice chat, and file sharing, with dedicated channels for organizing tasks. </w:t>
+      </w:r>
+      <w:r>
+        <w:rPr>
+          <w:rFonts w:cstheme="minorHAnsi"/>
+          <w:b/>
+          <w:bCs/>
+          <w:sz w:val="24"/>
+          <w:szCs w:val="24"/>
+        </w:rPr>
+        <w:t>GitHub</w:t>
+      </w:r>
+      <w:r>
+        <w:rPr>
+          <w:rFonts w:cstheme="minorHAnsi"/>
+          <w:sz w:val="24"/>
+          <w:szCs w:val="24"/>
+        </w:rPr>
+        <w:t xml:space="preserve"> is used for version control, where code is managed through a main branch and individual development branches </w:t>
       </w:r>
       <w:r>
         <w:rPr>
@@ -1958,23 +2000,7 @@
           <w:szCs w:val="24"/>
         </w:rPr>
         <w:lastRenderedPageBreak/>
-        <w:t xml:space="preserve">proper organization of tasks. As for the application code development, DoughDough’s will be using the GitHub platform for configuration management. Within GitHub, we will run a main branch that will be the accepted code branch, then additional development branches. The development branches will then be </w:t>
-      </w:r>
-      <w:r>
-        <w:rPr>
-          <w:rFonts w:cstheme="minorHAnsi"/>
-          <w:sz w:val="24"/>
-          <w:szCs w:val="24"/>
-        </w:rPr>
-        <w:t>merged</w:t>
-      </w:r>
-      <w:r>
-        <w:rPr>
-          <w:rFonts w:cstheme="minorHAnsi"/>
-          <w:sz w:val="24"/>
-          <w:szCs w:val="24"/>
-        </w:rPr>
-        <w:t xml:space="preserve"> based on the definition of done. The use of these two tools will allow our team to maintain an agile methodology for collaboration. This is due to the messaging app always being available, instead of just waiting for meetings. We will also be ensuring daily check-ins with our scrum team to communicate what has been done, what will be done and what needs help. GitHub will also allow the team to check off completion requirements of the code before being pushed to production or the main development branch.</w:t>
+        <w:t>following an agile branching strategy. Weekly meetings and twice-weekly check-ins ensure clear communication and progress tracking.</w:t>
       </w:r>
     </w:p>
     <w:p>
@@ -2358,7 +2384,6 @@
           <w:sz w:val="24"/>
           <w:szCs w:val="24"/>
         </w:rPr>
-        <w:lastRenderedPageBreak/>
         <w:t>Order Checkout and Payment</w:t>
       </w:r>
       <w:r>
@@ -2390,6 +2415,7 @@
         <w:rPr>
           <w:noProof/>
         </w:rPr>
+        <w:lastRenderedPageBreak/>
         <w:drawing>
           <wp:anchor distT="0" distB="0" distL="114300" distR="114300" simplePos="0" relativeHeight="251661312" behindDoc="0" locked="0" layoutInCell="1" allowOverlap="1" wp14:anchorId="367997F5" wp14:editId="2B6D866C">
             <wp:simplePos x="0" y="0"/>
@@ -2571,11 +2597,22 @@
       <w:r>
         <w:rPr>
           <w:rFonts w:eastAsia="Times New Roman" w:cstheme="minorHAnsi"/>
-          <w:color w:val="000000"/>
-          <w:sz w:val="24"/>
-          <w:szCs w:val="24"/>
-        </w:rPr>
-        <w:t>User:</w:t>
+          <w:i/>
+          <w:iCs/>
+          <w:color w:val="000000"/>
+          <w:sz w:val="24"/>
+          <w:szCs w:val="24"/>
+        </w:rPr>
+        <w:t>User</w:t>
+      </w:r>
+      <w:r>
+        <w:rPr>
+          <w:rFonts w:eastAsia="Times New Roman" w:cstheme="minorHAnsi"/>
+          <w:color w:val="000000"/>
+          <w:sz w:val="24"/>
+          <w:szCs w:val="24"/>
+        </w:rPr>
+        <w:t>:</w:t>
       </w:r>
     </w:p>
     <w:p>
@@ -2600,8 +2637,18 @@
           <w:color w:val="000000"/>
           <w:sz w:val="24"/>
           <w:szCs w:val="24"/>
-        </w:rPr>
-        <w:t xml:space="preserve">Attributes: </w:t>
+          <w:u w:val="single"/>
+        </w:rPr>
+        <w:t>Attributes</w:t>
+      </w:r>
+      <w:r>
+        <w:rPr>
+          <w:rFonts w:eastAsia="Times New Roman" w:cstheme="minorHAnsi"/>
+          <w:color w:val="000000"/>
+          <w:sz w:val="24"/>
+          <w:szCs w:val="24"/>
+        </w:rPr>
+        <w:t xml:space="preserve">: </w:t>
       </w:r>
       <w:proofErr w:type="spellStart"/>
       <w:r>
@@ -2692,8 +2739,18 @@
           <w:color w:val="000000"/>
           <w:sz w:val="24"/>
           <w:szCs w:val="24"/>
-        </w:rPr>
-        <w:t xml:space="preserve">Methods: </w:t>
+          <w:u w:val="single"/>
+        </w:rPr>
+        <w:t>Methods</w:t>
+      </w:r>
+      <w:r>
+        <w:rPr>
+          <w:rFonts w:eastAsia="Times New Roman" w:cstheme="minorHAnsi"/>
+          <w:color w:val="000000"/>
+          <w:sz w:val="24"/>
+          <w:szCs w:val="24"/>
+        </w:rPr>
+        <w:t xml:space="preserve">: </w:t>
       </w:r>
       <w:proofErr w:type="spellStart"/>
       <w:proofErr w:type="gramStart"/>
@@ -2816,13 +2873,24 @@
       <w:r>
         <w:rPr>
           <w:rFonts w:eastAsia="Times New Roman" w:cstheme="minorHAnsi"/>
-          <w:color w:val="000000"/>
-          <w:sz w:val="24"/>
-          <w:szCs w:val="24"/>
-        </w:rPr>
-        <w:t>MenuItem:</w:t>
+          <w:i/>
+          <w:iCs/>
+          <w:color w:val="000000"/>
+          <w:sz w:val="24"/>
+          <w:szCs w:val="24"/>
+        </w:rPr>
+        <w:t>MenuItem</w:t>
       </w:r>
       <w:proofErr w:type="spellEnd"/>
+      <w:r>
+        <w:rPr>
+          <w:rFonts w:eastAsia="Times New Roman" w:cstheme="minorHAnsi"/>
+          <w:color w:val="000000"/>
+          <w:sz w:val="24"/>
+          <w:szCs w:val="24"/>
+        </w:rPr>
+        <w:t>:</w:t>
+      </w:r>
     </w:p>
     <w:p>
       <w:pPr>
@@ -2846,8 +2914,18 @@
           <w:color w:val="000000"/>
           <w:sz w:val="24"/>
           <w:szCs w:val="24"/>
-        </w:rPr>
-        <w:t xml:space="preserve">Attributes: </w:t>
+          <w:u w:val="single"/>
+        </w:rPr>
+        <w:t>Attributes</w:t>
+      </w:r>
+      <w:r>
+        <w:rPr>
+          <w:rFonts w:eastAsia="Times New Roman" w:cstheme="minorHAnsi"/>
+          <w:color w:val="000000"/>
+          <w:sz w:val="24"/>
+          <w:szCs w:val="24"/>
+        </w:rPr>
+        <w:t xml:space="preserve">: </w:t>
       </w:r>
       <w:proofErr w:type="spellStart"/>
       <w:r>
@@ -3126,9 +3204,18 @@
           <w:sz w:val="24"/>
           <w:szCs w:val="24"/>
         </w:rPr>
-        <w:t>orderStatus.</w:t>
+        <w:t>orderStatus</w:t>
       </w:r>
       <w:proofErr w:type="spellEnd"/>
+      <w:r>
+        <w:rPr>
+          <w:rFonts w:eastAsia="Times New Roman" w:cstheme="minorHAnsi"/>
+          <w:color w:val="000000"/>
+          <w:sz w:val="24"/>
+          <w:szCs w:val="24"/>
+        </w:rPr>
+        <w:t>.</w:t>
+      </w:r>
     </w:p>
     <w:p>
       <w:pPr>
@@ -3591,7 +3678,6 @@
           <w:sz w:val="24"/>
           <w:szCs w:val="24"/>
         </w:rPr>
-        <w:lastRenderedPageBreak/>
         <w:t xml:space="preserve">Methods: </w:t>
       </w:r>
       <w:proofErr w:type="spellStart"/>
@@ -3794,6 +3880,7 @@
           <w:sz w:val="24"/>
           <w:szCs w:val="24"/>
         </w:rPr>
+        <w:lastRenderedPageBreak/>
         <w:t xml:space="preserve">Methods: </w:t>
       </w:r>
       <w:proofErr w:type="spellStart"/>
@@ -4196,7 +4283,6 @@
           <w:sz w:val="24"/>
           <w:szCs w:val="24"/>
         </w:rPr>
-        <w:lastRenderedPageBreak/>
         <w:t xml:space="preserve">The diagram </w:t>
       </w:r>
       <w:r>
@@ -4272,6 +4358,7 @@
           <w:sz w:val="24"/>
           <w:szCs w:val="24"/>
         </w:rPr>
+        <w:lastRenderedPageBreak/>
         <w:t xml:space="preserve">Activity </w:t>
       </w:r>
       <w:r>
@@ -4417,61 +4504,21 @@
       <w:r>
         <w:rPr>
           <w:rFonts w:cstheme="minorHAnsi"/>
-          <w:sz w:val="24"/>
-          <w:szCs w:val="24"/>
-        </w:rPr>
-        <w:t xml:space="preserve">Upon successful payment, the system displays </w:t>
-      </w:r>
-      <w:proofErr w:type="gramStart"/>
-      <w:r>
-        <w:rPr>
-          <w:rFonts w:cstheme="minorHAnsi"/>
-          <w:sz w:val="24"/>
-          <w:szCs w:val="24"/>
-        </w:rPr>
-        <w:t>an order</w:t>
-      </w:r>
-      <w:proofErr w:type="gramEnd"/>
-      <w:r>
-        <w:rPr>
-          <w:rFonts w:cstheme="minorHAnsi"/>
-          <w:sz w:val="24"/>
-          <w:szCs w:val="24"/>
-        </w:rPr>
-        <w:t xml:space="preserve"> confirmation.</w:t>
-      </w:r>
-    </w:p>
-    <w:p>
-      <w:pPr>
-        <w:pStyle w:val="ListParagraph"/>
-        <w:spacing w:after="0" w:line="240" w:lineRule="auto"/>
-        <w:ind w:left="2070"/>
-        <w:rPr>
-          <w:rFonts w:eastAsia="Times New Roman" w:cstheme="minorHAnsi"/>
-          <w:color w:val="000000"/>
-          <w:sz w:val="24"/>
-          <w:szCs w:val="24"/>
-        </w:rPr>
-      </w:pPr>
-      <w:r>
-        <w:rPr>
-          <w:rFonts w:cstheme="minorHAnsi"/>
           <w:noProof/>
           <w:sz w:val="24"/>
           <w:szCs w:val="24"/>
         </w:rPr>
-        <w:lastRenderedPageBreak/>
         <w:drawing>
-          <wp:anchor distT="0" distB="0" distL="114300" distR="114300" simplePos="0" relativeHeight="251660288" behindDoc="0" locked="0" layoutInCell="1" allowOverlap="1" wp14:anchorId="5121F771" wp14:editId="6ACE9A83">
+          <wp:anchor distT="0" distB="0" distL="114300" distR="114300" simplePos="0" relativeHeight="251660288" behindDoc="0" locked="0" layoutInCell="1" allowOverlap="1" wp14:anchorId="5121F771" wp14:editId="0B59C8F7">
             <wp:simplePos x="0" y="0"/>
             <wp:positionH relativeFrom="margin">
               <wp:posOffset>1435100</wp:posOffset>
             </wp:positionH>
             <wp:positionV relativeFrom="paragraph">
-              <wp:posOffset>76835</wp:posOffset>
+              <wp:posOffset>264160</wp:posOffset>
             </wp:positionV>
-            <wp:extent cx="2962275" cy="7000875"/>
-            <wp:effectExtent l="0" t="0" r="9525" b="9525"/>
+            <wp:extent cx="2962275" cy="5886450"/>
+            <wp:effectExtent l="0" t="0" r="9525" b="0"/>
             <wp:wrapTopAndBottom/>
             <wp:docPr id="3" name="Image3" descr="A diagram of a payment method&#10;&#10;Description automatically generated"/>
             <wp:cNvGraphicFramePr>
@@ -4501,7 +4548,7 @@
                   <pic:spPr bwMode="auto">
                     <a:xfrm>
                       <a:off x="0" y="0"/>
-                      <a:ext cx="2962275" cy="7000875"/>
+                      <a:ext cx="2962275" cy="5886450"/>
                     </a:xfrm>
                     <a:prstGeom prst="rect">
                       <a:avLst/>
@@ -4510,9 +4557,49 @@
                 </pic:pic>
               </a:graphicData>
             </a:graphic>
+            <wp14:sizeRelV relativeFrom="margin">
+              <wp14:pctHeight>0</wp14:pctHeight>
+            </wp14:sizeRelV>
           </wp:anchor>
         </w:drawing>
       </w:r>
+      <w:r>
+        <w:rPr>
+          <w:rFonts w:cstheme="minorHAnsi"/>
+          <w:sz w:val="24"/>
+          <w:szCs w:val="24"/>
+        </w:rPr>
+        <w:t xml:space="preserve">Upon successful payment, the system displays </w:t>
+      </w:r>
+      <w:r>
+        <w:rPr>
+          <w:rFonts w:cstheme="minorHAnsi"/>
+          <w:sz w:val="24"/>
+          <w:szCs w:val="24"/>
+        </w:rPr>
+        <w:t>order</w:t>
+      </w:r>
+      <w:r>
+        <w:rPr>
+          <w:rFonts w:cstheme="minorHAnsi"/>
+          <w:sz w:val="24"/>
+          <w:szCs w:val="24"/>
+        </w:rPr>
+        <w:t xml:space="preserve"> confirmation.</w:t>
+      </w:r>
+    </w:p>
+    <w:p>
+      <w:pPr>
+        <w:pStyle w:val="ListParagraph"/>
+        <w:spacing w:after="0" w:line="240" w:lineRule="auto"/>
+        <w:ind w:left="2070"/>
+        <w:rPr>
+          <w:rFonts w:eastAsia="Times New Roman" w:cstheme="minorHAnsi"/>
+          <w:color w:val="000000"/>
+          <w:sz w:val="24"/>
+          <w:szCs w:val="24"/>
+        </w:rPr>
+      </w:pPr>
     </w:p>
     <w:p>
       <w:pPr>
@@ -4574,10 +4661,12 @@
       <w:r>
         <w:rPr>
           <w:rFonts w:cstheme="minorHAnsi"/>
-          <w:sz w:val="24"/>
-          <w:szCs w:val="24"/>
-        </w:rPr>
-        <w:t>High-Level Design</w:t>
+          <w:b/>
+          <w:bCs/>
+          <w:sz w:val="24"/>
+          <w:szCs w:val="24"/>
+        </w:rPr>
+        <w:t>Non-Functional Requirements</w:t>
       </w:r>
     </w:p>
     <w:p>
@@ -4600,8 +4689,7 @@
           <w:sz w:val="24"/>
           <w:szCs w:val="24"/>
         </w:rPr>
-        <w:lastRenderedPageBreak/>
-        <w:t>The DoughDoughs Online Ordering System’s architecture consists of the following components:</w:t>
+        <w:t>Security:</w:t>
       </w:r>
     </w:p>
     <w:p>
@@ -4624,7 +4712,7 @@
           <w:sz w:val="24"/>
           <w:szCs w:val="24"/>
         </w:rPr>
-        <w:t>Frontend Web Application**: Built with React to provide an interactive and responsive user interface on desktop and mobile devices.</w:t>
+        <w:t>Use HTTPS for all transactions.</w:t>
       </w:r>
     </w:p>
     <w:p>
@@ -4647,7 +4735,7 @@
           <w:sz w:val="24"/>
           <w:szCs w:val="24"/>
         </w:rPr>
-        <w:t>Backend Server**: Node.js server managing business logic, data processing, and secure data exchange.</w:t>
+        <w:t>Implement input validation to prevent SQL injection.</w:t>
       </w:r>
     </w:p>
     <w:p>
@@ -4670,7 +4758,30 @@
           <w:sz w:val="24"/>
           <w:szCs w:val="24"/>
         </w:rPr>
-        <w:t>**Database**: A relational database (e.g., PostgreSQL) that stores user data, order history, menu items, and transaction records.</w:t>
+        <w:t>Encrypt sensitive user data.</w:t>
+      </w:r>
+    </w:p>
+    <w:p>
+      <w:pPr>
+        <w:pStyle w:val="ListParagraph"/>
+        <w:numPr>
+          <w:ilvl w:val="1"/>
+          <w:numId w:val="16"/>
+        </w:numPr>
+        <w:ind w:left="1350"/>
+        <w:rPr>
+          <w:rFonts w:cstheme="minorHAnsi"/>
+          <w:sz w:val="24"/>
+          <w:szCs w:val="24"/>
+        </w:rPr>
+      </w:pPr>
+      <w:r>
+        <w:rPr>
+          <w:rFonts w:cstheme="minorHAnsi"/>
+          <w:sz w:val="24"/>
+          <w:szCs w:val="24"/>
+        </w:rPr>
+        <w:t>Performance:</w:t>
       </w:r>
     </w:p>
     <w:p>
@@ -4693,7 +4804,7 @@
           <w:sz w:val="24"/>
           <w:szCs w:val="24"/>
         </w:rPr>
-        <w:t xml:space="preserve">   - **Payment Gateway Integration**: Secure payment handling through Stripe and PayPal, protecting sensitive transaction data.</w:t>
+        <w:t>Optimize loading times for images and data retrieval.</w:t>
       </w:r>
     </w:p>
     <w:p>
@@ -4716,50 +4827,7 @@
           <w:sz w:val="24"/>
           <w:szCs w:val="24"/>
         </w:rPr>
-        <w:t xml:space="preserve">   - **Admin Management </w:t>
-      </w:r>
-      <w:proofErr w:type="gramStart"/>
-      <w:r>
-        <w:rPr>
-          <w:rFonts w:cstheme="minorHAnsi"/>
-          <w:sz w:val="24"/>
-          <w:szCs w:val="24"/>
-        </w:rPr>
-        <w:t>Portal**</w:t>
-      </w:r>
-      <w:proofErr w:type="gramEnd"/>
-      <w:r>
-        <w:rPr>
-          <w:rFonts w:cstheme="minorHAnsi"/>
-          <w:sz w:val="24"/>
-          <w:szCs w:val="24"/>
-        </w:rPr>
-        <w:t>: Restricted to managers, this portal allows menu updates, promotions, and order management through role-based access control.</w:t>
-      </w:r>
-    </w:p>
-    <w:p>
-      <w:pPr>
-        <w:pStyle w:val="ListParagraph"/>
-        <w:numPr>
-          <w:ilvl w:val="0"/>
-          <w:numId w:val="16"/>
-        </w:numPr>
-        <w:ind w:left="990"/>
-        <w:rPr>
-          <w:rFonts w:cstheme="minorHAnsi"/>
-          <w:sz w:val="24"/>
-          <w:szCs w:val="24"/>
-        </w:rPr>
-      </w:pPr>
-      <w:r>
-        <w:rPr>
-          <w:rFonts w:cstheme="minorHAnsi"/>
-          <w:b/>
-          <w:bCs/>
-          <w:sz w:val="24"/>
-          <w:szCs w:val="24"/>
-        </w:rPr>
-        <w:t>Non-Functional Requirements</w:t>
+        <w:t>Ensure the website is responsive across devices.</w:t>
       </w:r>
     </w:p>
     <w:p>
@@ -4782,7 +4850,15 @@
           <w:sz w:val="24"/>
           <w:szCs w:val="24"/>
         </w:rPr>
-        <w:t>Security:</w:t>
+        <w:t>Usability</w:t>
+      </w:r>
+      <w:r>
+        <w:rPr>
+          <w:rFonts w:cstheme="minorHAnsi"/>
+          <w:sz w:val="24"/>
+          <w:szCs w:val="24"/>
+        </w:rPr>
+        <w:t>:</w:t>
       </w:r>
     </w:p>
     <w:p>
@@ -4805,7 +4881,7 @@
           <w:sz w:val="24"/>
           <w:szCs w:val="24"/>
         </w:rPr>
-        <w:t>Use HTTPS for all transactions.</w:t>
+        <w:t>Conduct user testing to refine the interface.</w:t>
       </w:r>
     </w:p>
     <w:p>
@@ -4828,7 +4904,38 @@
           <w:sz w:val="24"/>
           <w:szCs w:val="24"/>
         </w:rPr>
-        <w:t>Implement input validation to prevent SQL injection.</w:t>
+        <w:t>Provide clear navigation and support options.</w:t>
+      </w:r>
+    </w:p>
+    <w:p>
+      <w:pPr>
+        <w:pStyle w:val="ListParagraph"/>
+        <w:numPr>
+          <w:ilvl w:val="1"/>
+          <w:numId w:val="16"/>
+        </w:numPr>
+        <w:ind w:left="1350"/>
+        <w:rPr>
+          <w:rFonts w:cstheme="minorHAnsi"/>
+          <w:sz w:val="24"/>
+          <w:szCs w:val="24"/>
+        </w:rPr>
+      </w:pPr>
+      <w:r>
+        <w:rPr>
+          <w:rFonts w:cstheme="minorHAnsi"/>
+          <w:sz w:val="24"/>
+          <w:szCs w:val="24"/>
+        </w:rPr>
+        <w:t>Scalability</w:t>
+      </w:r>
+      <w:r>
+        <w:rPr>
+          <w:rFonts w:cstheme="minorHAnsi"/>
+          <w:sz w:val="24"/>
+          <w:szCs w:val="24"/>
+        </w:rPr>
+        <w:t>:</w:t>
       </w:r>
     </w:p>
     <w:p>
@@ -4851,207 +4958,58 @@
           <w:sz w:val="24"/>
           <w:szCs w:val="24"/>
         </w:rPr>
-        <w:t>Encrypt sensitive user data.</w:t>
-      </w:r>
-    </w:p>
-    <w:p>
-      <w:pPr>
-        <w:pStyle w:val="ListParagraph"/>
-        <w:numPr>
-          <w:ilvl w:val="1"/>
-          <w:numId w:val="16"/>
-        </w:numPr>
-        <w:ind w:left="1350"/>
-        <w:rPr>
-          <w:rFonts w:cstheme="minorHAnsi"/>
-          <w:sz w:val="24"/>
-          <w:szCs w:val="24"/>
-        </w:rPr>
-      </w:pPr>
-      <w:r>
-        <w:rPr>
-          <w:rFonts w:cstheme="minorHAnsi"/>
-          <w:sz w:val="24"/>
-          <w:szCs w:val="24"/>
-        </w:rPr>
-        <w:t>Performance:</w:t>
-      </w:r>
-    </w:p>
-    <w:p>
-      <w:pPr>
-        <w:pStyle w:val="ListParagraph"/>
-        <w:numPr>
-          <w:ilvl w:val="2"/>
-          <w:numId w:val="16"/>
-        </w:numPr>
-        <w:ind w:left="1710"/>
-        <w:rPr>
-          <w:rFonts w:cstheme="minorHAnsi"/>
-          <w:sz w:val="24"/>
-          <w:szCs w:val="24"/>
-        </w:rPr>
-      </w:pPr>
-      <w:r>
-        <w:rPr>
-          <w:rFonts w:cstheme="minorHAnsi"/>
-          <w:sz w:val="24"/>
-          <w:szCs w:val="24"/>
-        </w:rPr>
-        <w:t>Optimize loading times for images and data retrieval.</w:t>
-      </w:r>
-    </w:p>
-    <w:p>
-      <w:pPr>
-        <w:pStyle w:val="ListParagraph"/>
-        <w:numPr>
-          <w:ilvl w:val="2"/>
-          <w:numId w:val="16"/>
-        </w:numPr>
-        <w:ind w:left="1710"/>
-        <w:rPr>
-          <w:rFonts w:cstheme="minorHAnsi"/>
-          <w:sz w:val="24"/>
-          <w:szCs w:val="24"/>
-        </w:rPr>
-      </w:pPr>
-      <w:r>
-        <w:rPr>
-          <w:rFonts w:cstheme="minorHAnsi"/>
-          <w:sz w:val="24"/>
-          <w:szCs w:val="24"/>
-        </w:rPr>
-        <w:t>Ensure the website is responsive across devices.</w:t>
-      </w:r>
-    </w:p>
-    <w:p>
-      <w:pPr>
-        <w:pStyle w:val="ListParagraph"/>
-        <w:numPr>
-          <w:ilvl w:val="1"/>
-          <w:numId w:val="16"/>
-        </w:numPr>
-        <w:ind w:left="1350"/>
-        <w:rPr>
-          <w:rFonts w:cstheme="minorHAnsi"/>
-          <w:sz w:val="24"/>
-          <w:szCs w:val="24"/>
-        </w:rPr>
-      </w:pPr>
-      <w:r>
-        <w:rPr>
-          <w:rFonts w:cstheme="minorHAnsi"/>
-          <w:sz w:val="24"/>
-          <w:szCs w:val="24"/>
-        </w:rPr>
-        <w:t>Usability</w:t>
-      </w:r>
-      <w:r>
-        <w:rPr>
-          <w:rFonts w:cstheme="minorHAnsi"/>
-          <w:sz w:val="24"/>
-          <w:szCs w:val="24"/>
-        </w:rPr>
-        <w:t>:</w:t>
-      </w:r>
-    </w:p>
-    <w:p>
-      <w:pPr>
-        <w:pStyle w:val="ListParagraph"/>
-        <w:numPr>
-          <w:ilvl w:val="2"/>
-          <w:numId w:val="16"/>
-        </w:numPr>
-        <w:ind w:left="1710"/>
-        <w:rPr>
-          <w:rFonts w:cstheme="minorHAnsi"/>
-          <w:sz w:val="24"/>
-          <w:szCs w:val="24"/>
-        </w:rPr>
-      </w:pPr>
-      <w:r>
-        <w:rPr>
-          <w:rFonts w:cstheme="minorHAnsi"/>
-          <w:sz w:val="24"/>
-          <w:szCs w:val="24"/>
-        </w:rPr>
-        <w:t>Conduct user testing to refine the interface.</w:t>
-      </w:r>
-    </w:p>
-    <w:p>
-      <w:pPr>
-        <w:pStyle w:val="ListParagraph"/>
-        <w:numPr>
-          <w:ilvl w:val="2"/>
-          <w:numId w:val="16"/>
-        </w:numPr>
-        <w:ind w:left="1710"/>
-        <w:rPr>
-          <w:rFonts w:cstheme="minorHAnsi"/>
-          <w:sz w:val="24"/>
-          <w:szCs w:val="24"/>
-        </w:rPr>
-      </w:pPr>
-      <w:r>
-        <w:rPr>
-          <w:rFonts w:cstheme="minorHAnsi"/>
-          <w:sz w:val="24"/>
-          <w:szCs w:val="24"/>
-        </w:rPr>
-        <w:t>Provide clear navigation and support options.</w:t>
-      </w:r>
-    </w:p>
-    <w:p>
-      <w:pPr>
-        <w:pStyle w:val="ListParagraph"/>
-        <w:numPr>
-          <w:ilvl w:val="1"/>
-          <w:numId w:val="16"/>
-        </w:numPr>
-        <w:ind w:left="1350"/>
-        <w:rPr>
-          <w:rFonts w:cstheme="minorHAnsi"/>
-          <w:sz w:val="24"/>
-          <w:szCs w:val="24"/>
-        </w:rPr>
-      </w:pPr>
-      <w:r>
-        <w:rPr>
-          <w:rFonts w:cstheme="minorHAnsi"/>
-          <w:sz w:val="24"/>
-          <w:szCs w:val="24"/>
-        </w:rPr>
-        <w:t>Scalability</w:t>
-      </w:r>
-      <w:r>
-        <w:rPr>
-          <w:rFonts w:cstheme="minorHAnsi"/>
-          <w:sz w:val="24"/>
-          <w:szCs w:val="24"/>
-        </w:rPr>
-        <w:t>:</w:t>
-      </w:r>
-    </w:p>
-    <w:p>
-      <w:pPr>
-        <w:pStyle w:val="ListParagraph"/>
-        <w:numPr>
-          <w:ilvl w:val="2"/>
-          <w:numId w:val="16"/>
-        </w:numPr>
-        <w:ind w:left="1710"/>
-        <w:rPr>
-          <w:rFonts w:cstheme="minorHAnsi"/>
-          <w:sz w:val="24"/>
-          <w:szCs w:val="24"/>
-        </w:rPr>
-      </w:pPr>
-      <w:r>
-        <w:rPr>
-          <w:rFonts w:cstheme="minorHAnsi"/>
-          <w:sz w:val="24"/>
-          <w:szCs w:val="24"/>
-        </w:rPr>
         <w:t>Design the system architecture to accommodate future growth in user base and menu items.</w:t>
+      </w:r>
+    </w:p>
+    <w:p>
+      <w:pPr>
+        <w:rPr>
+          <w:rFonts w:cstheme="minorHAnsi"/>
+          <w:sz w:val="24"/>
+          <w:szCs w:val="24"/>
+        </w:rPr>
+      </w:pPr>
+      <w:r>
+        <w:rPr>
+          <w:noProof/>
+        </w:rPr>
+        <w:drawing>
+          <wp:inline distT="0" distB="0" distL="0" distR="0" wp14:anchorId="5A9F2705" wp14:editId="5FBD1B8A">
+            <wp:extent cx="5943600" cy="3387725"/>
+            <wp:effectExtent l="0" t="0" r="0" b="3175"/>
+            <wp:docPr id="112806692" name="Picture 1" descr="A diagram of a software system&#10;&#10;Description automatically generated"/>
+            <wp:cNvGraphicFramePr>
+              <a:graphicFrameLocks xmlns:a="http://schemas.openxmlformats.org/drawingml/2006/main" noChangeAspect="1"/>
+            </wp:cNvGraphicFramePr>
+            <a:graphic xmlns:a="http://schemas.openxmlformats.org/drawingml/2006/main">
+              <a:graphicData uri="http://schemas.openxmlformats.org/drawingml/2006/picture">
+                <pic:pic xmlns:pic="http://schemas.openxmlformats.org/drawingml/2006/picture">
+                  <pic:nvPicPr>
+                    <pic:cNvPr id="112806692" name="Picture 1" descr="A diagram of a software system&#10;&#10;Description automatically generated"/>
+                    <pic:cNvPicPr>
+                      <a:picLocks noChangeAspect="1"/>
+                    </pic:cNvPicPr>
+                  </pic:nvPicPr>
+                  <pic:blipFill>
+                    <a:blip r:embed="rId9"/>
+                    <a:stretch>
+                      <a:fillRect/>
+                    </a:stretch>
+                  </pic:blipFill>
+                  <pic:spPr>
+                    <a:xfrm>
+                      <a:off x="0" y="0"/>
+                      <a:ext cx="5943600" cy="3387725"/>
+                    </a:xfrm>
+                    <a:prstGeom prst="rect">
+                      <a:avLst/>
+                    </a:prstGeom>
+                  </pic:spPr>
+                </pic:pic>
+              </a:graphicData>
+            </a:graphic>
+          </wp:inline>
+        </w:drawing>
       </w:r>
     </w:p>
     <w:p>

</xml_diff>